<commit_message>
fix: fixed goals open tag
</commit_message>
<xml_diff>
--- a/learning-strategy-template/التعلم التشاركي.docx
+++ b/learning-strategy-template/التعلم التشاركي.docx
@@ -923,7 +923,7 @@
               </wp:anchor>
             </w:drawing>
           </mc:Choice>
-          <mc:Fallback xmlns:w16du="http://schemas.microsoft.com/office/word/2023/wordml/word16du" xmlns:w16sdtfl="http://schemas.microsoft.com/office/word/2024/wordml/sdtformatlock">
+          <mc:Fallback xmlns:w16sdtfl="http://schemas.microsoft.com/office/word/2024/wordml/sdtformatlock" xmlns:w16du="http://schemas.microsoft.com/office/word/2023/wordml/word16du">
             <w:pict>
               <v:group w14:anchorId="0A3D36E7" id="رسم 17" o:spid="_x0000_s1026" alt="&quot;&quot;" style="position:absolute;margin-left:0;margin-top:-36pt;width:649.4pt;height:108.75pt;flip:x;z-index:-251657216;mso-position-horizontal:left;mso-position-horizontal-relative:page;mso-width-relative:margin;mso-height-relative:margin" coordorigin="-71,-71" coordsize="60055,19240" o:gfxdata="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">
                 <v:shape id="شكل حر: شكل 20" o:spid="_x0000_s1027" style="position:absolute;left:21216;top:-71;width:38767;height:17620;visibility:visible;mso-wrap-style:square;v-text-anchor:middle" coordsize="3876675,1762125" o:gfxdata="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" path="m3869531,1359694v,,-489585,474345,-1509712,384810c1339691,1654969,936784,1180624,7144,1287304l7144,7144r3862387,l3869531,1359694xe" fillcolor="#2683c6 [3205]" stroked="f">
@@ -2100,7 +2100,7 @@
                       <w:rFonts w:ascii="Arial" w:hAnsi="Arial" w:cs="Arial"/>
                       <w:color w:val="auto"/>
                     </w:rPr>
-                    <w:t>{#</w:t>
+                    <w:t>{#goals}{index}</w:t>
                   </w:r>
                 </w:p>
               </w:tc>
@@ -9904,7 +9904,6 @@
   <w:style w:type="character" w:default="1" w:styleId="DefaultParagraphFont">
     <w:name w:val="Default Paragraph Font"/>
     <w:uiPriority w:val="1"/>
-    <w:semiHidden/>
     <w:unhideWhenUsed/>
   </w:style>
   <w:style w:type="table" w:default="1" w:styleId="TableNormal">
@@ -11150,15 +11149,6 @@
 </file>
 
 <file path=customXml/item2.xml><?xml version="1.0" encoding="utf-8"?>
-<?mso-contentType ?>
-<FormTemplates xmlns="http://schemas.microsoft.com/sharepoint/v3/contenttype/forms">
-  <Display>DocumentLibraryForm</Display>
-  <Edit>DocumentLibraryForm</Edit>
-  <New>DocumentLibraryForm</New>
-</FormTemplates>
-</file>
-
-<file path=customXml/item3.xml><?xml version="1.0" encoding="utf-8"?>
 <ct:contentTypeSchema xmlns:ct="http://schemas.microsoft.com/office/2006/metadata/contentType" xmlns:ma="http://schemas.microsoft.com/office/2006/metadata/properties/metaAttributes" ct:_="" ma:_="" ma:contentTypeName="Document" ma:contentTypeID="0x01010079F111ED35F8CC479449609E8A0923A6" ma:contentTypeVersion="24" ma:contentTypeDescription="Create a new document." ma:contentTypeScope="" ma:versionID="2d714a3296df14eba7a100bb665443ca">
   <xsd:schema xmlns:xsd="http://www.w3.org/2001/XMLSchema" xmlns:xs="http://www.w3.org/2001/XMLSchema" xmlns:p="http://schemas.microsoft.com/office/2006/metadata/properties" xmlns:ns1="http://schemas.microsoft.com/sharepoint/v3" xmlns:ns2="71af3243-3dd4-4a8d-8c0d-dd76da1f02a5" xmlns:ns3="16c05727-aa75-4e4a-9b5f-8a80a1165891" xmlns:ns4="230e9df3-be65-4c73-a93b-d1236ebd677e" targetNamespace="http://schemas.microsoft.com/office/2006/metadata/properties" ma:root="true" ma:fieldsID="49549bf45bfbbfb6cffed527380e77e1" ns1:_="" ns2:_="" ns3:_="" ns4:_="">
     <xsd:import namespace="http://schemas.microsoft.com/sharepoint/v3"/>
@@ -11446,6 +11436,15 @@
 </ct:contentTypeSchema>
 </file>
 
+<file path=customXml/item3.xml><?xml version="1.0" encoding="utf-8"?>
+<?mso-contentType ?>
+<FormTemplates xmlns="http://schemas.microsoft.com/sharepoint/v3/contenttype/forms">
+  <Display>DocumentLibraryForm</Display>
+  <Edit>DocumentLibraryForm</Edit>
+  <New>DocumentLibraryForm</New>
+</FormTemplates>
+</file>
+
 <file path=customXml/itemProps1.xml><?xml version="1.0" encoding="utf-8"?>
 <ds:datastoreItem xmlns:ds="http://schemas.openxmlformats.org/officeDocument/2006/customXml" ds:itemID="{C3B74C0E-7993-40E1-930F-CF78C434EB62}">
   <ds:schemaRefs>
@@ -11459,14 +11458,6 @@
 </file>
 
 <file path=customXml/itemProps2.xml><?xml version="1.0" encoding="utf-8"?>
-<ds:datastoreItem xmlns:ds="http://schemas.openxmlformats.org/officeDocument/2006/customXml" ds:itemID="{AE09AE5A-B3B6-44BC-8570-615CB5E05AA8}">
-  <ds:schemaRefs>
-    <ds:schemaRef ds:uri="http://schemas.microsoft.com/sharepoint/v3/contenttype/forms"/>
-  </ds:schemaRefs>
-</ds:datastoreItem>
-</file>
-
-<file path=customXml/itemProps3.xml><?xml version="1.0" encoding="utf-8"?>
 <ds:datastoreItem xmlns:ds="http://schemas.openxmlformats.org/officeDocument/2006/customXml" ds:itemID="{F3428B7B-A1F9-4CED-B52D-314C139B24CA}">
   <ds:schemaRefs>
     <ds:schemaRef ds:uri="http://schemas.microsoft.com/office/2006/metadata/contentType"/>
@@ -11485,4 +11476,12 @@
     <ds:schemaRef ds:uri="http://schemas.microsoft.com/internal/obd"/>
   </ds:schemaRefs>
 </ds:datastoreItem>
+</file>
+
+<file path=customXml/itemProps3.xml><?xml version="1.0" encoding="utf-8"?>
+<ds:datastoreItem xmlns:ds="http://schemas.openxmlformats.org/officeDocument/2006/customXml" ds:itemID="{AE09AE5A-B3B6-44BC-8570-615CB5E05AA8}">
+  <ds:schemaRefs>
+    <ds:schemaRef ds:uri="http://schemas.microsoft.com/sharepoint/v3/contenttype/forms"/>
+  </ds:schemaRefs>
+</ds:datastoreItem>
 </file>
</xml_diff>

<commit_message>
fix: fixed teacher name
</commit_message>
<xml_diff>
--- a/learning-strategy-template/التعلم التشاركي.docx
+++ b/learning-strategy-template/التعلم التشاركي.docx
@@ -4967,7 +4967,25 @@
                 <w:sz w:val="16"/>
                 <w:szCs w:val="16"/>
               </w:rPr>
-              <w:t>{tracherName}</w:t>
+              <w:t>{t</w:t>
+            </w:r>
+            <w:r>
+              <w:rPr>
+                <w:rFonts w:ascii="Arial" w:hAnsi="Arial" w:cs="Arial"/>
+                <w:color w:val="auto"/>
+                <w:sz w:val="16"/>
+                <w:szCs w:val="16"/>
+              </w:rPr>
+              <w:t>e</w:t>
+            </w:r>
+            <w:r>
+              <w:rPr>
+                <w:rFonts w:ascii="Arial" w:hAnsi="Arial" w:cs="Arial"/>
+                <w:color w:val="auto"/>
+                <w:sz w:val="16"/>
+                <w:szCs w:val="16"/>
+              </w:rPr>
+              <w:t>acherName}</w:t>
             </w:r>
           </w:p>
         </w:tc>
@@ -5012,6 +5030,7 @@
         <w:pStyle w:val="Signature"/>
         <w:bidi/>
         <w:ind w:left="0"/>
+        <w:jc w:val="both"/>
         <w:rPr>
           <w:rFonts w:ascii="Arial" w:hAnsi="Arial" w:cs="Arial"/>
           <w:color w:val="000000" w:themeColor="text1"/>

</xml_diff>